<commit_message>
updated number of emojis in design doc
</commit_message>
<xml_diff>
--- a/CSIS.408.Design.Doc.Emoti-Match.Game.docx
+++ b/CSIS.408.Design.Doc.Emoti-Match.Game.docx
@@ -1,6 +1,6 @@
 
 <file path=word/document.xml><?xml version="1.0" encoding="utf-8"?>
-<w:document xmlns:wpc="http://schemas.microsoft.com/office/word/2010/wordprocessingCanvas" xmlns:mo="http://schemas.microsoft.com/office/mac/office/2008/main" xmlns:mc="http://schemas.openxmlformats.org/markup-compatibility/2006" xmlns:mv="urn:schemas-microsoft-com:mac:vml" xmlns:o="urn:schemas-microsoft-com:office:office" xmlns:r="http://schemas.openxmlformats.org/officeDocument/2006/relationships" xmlns:m="http://schemas.openxmlformats.org/officeDocument/2006/math" xmlns:v="urn:schemas-microsoft-com:vml" xmlns:wp14="http://schemas.microsoft.com/office/word/2010/wordprocessingDrawing" xmlns:wp="http://schemas.openxmlformats.org/drawingml/2006/wordprocessingDrawing" xmlns:w10="urn:schemas-microsoft-com:office:word" xmlns:w="http://schemas.openxmlformats.org/wordprocessingml/2006/main" xmlns:w14="http://schemas.microsoft.com/office/word/2010/wordml" xmlns:w15="http://schemas.microsoft.com/office/word/2012/wordml" xmlns:wpg="http://schemas.microsoft.com/office/word/2010/wordprocessingGroup" xmlns:wpi="http://schemas.microsoft.com/office/word/2010/wordprocessingInk" xmlns:wne="http://schemas.microsoft.com/office/word/2006/wordml" xmlns:wps="http://schemas.microsoft.com/office/word/2010/wordprocessingShape" mc:Ignorable="w14 w15 wp14">
+<w:document xmlns:wpc="http://schemas.microsoft.com/office/word/2010/wordprocessingCanvas" xmlns:cx="http://schemas.microsoft.com/office/drawing/2014/chartex" xmlns:cx1="http://schemas.microsoft.com/office/drawing/2015/9/8/chartex" xmlns:mc="http://schemas.openxmlformats.org/markup-compatibility/2006" xmlns:o="urn:schemas-microsoft-com:office:office" xmlns:r="http://schemas.openxmlformats.org/officeDocument/2006/relationships" xmlns:m="http://schemas.openxmlformats.org/officeDocument/2006/math" xmlns:v="urn:schemas-microsoft-com:vml" xmlns:wp14="http://schemas.microsoft.com/office/word/2010/wordprocessingDrawing" xmlns:wp="http://schemas.openxmlformats.org/drawingml/2006/wordprocessingDrawing" xmlns:w10="urn:schemas-microsoft-com:office:word" xmlns:w="http://schemas.openxmlformats.org/wordprocessingml/2006/main" xmlns:w14="http://schemas.microsoft.com/office/word/2010/wordml" xmlns:w15="http://schemas.microsoft.com/office/word/2012/wordml" xmlns:w16se="http://schemas.microsoft.com/office/word/2015/wordml/symex" xmlns:wpg="http://schemas.microsoft.com/office/word/2010/wordprocessingGroup" xmlns:wpi="http://schemas.microsoft.com/office/word/2010/wordprocessingInk" xmlns:wne="http://schemas.microsoft.com/office/word/2006/wordml" xmlns:wps="http://schemas.microsoft.com/office/word/2010/wordprocessingShape" mc:Ignorable="w14 w15 w16se wp14">
   <w:body>
     <w:p>
       <w:pPr>
@@ -172,8 +172,6 @@
         </w:rPr>
         <w:t>Hissing Pirates Games, LLC</w:t>
       </w:r>
-      <w:bookmarkStart w:id="0" w:name="_GoBack"/>
-      <w:bookmarkEnd w:id="0"/>
     </w:p>
     <w:p>
       <w:pPr>
@@ -238,7 +236,10 @@
         <w:spacing w:line="360" w:lineRule="auto"/>
       </w:pPr>
       <w:r>
-        <w:t>4 Emoticons</w:t>
+        <w:t>5</w:t>
+      </w:r>
+      <w:r>
+        <w:t xml:space="preserve"> Emoticons</w:t>
       </w:r>
     </w:p>
     <w:p>
@@ -264,7 +265,10 @@
         <w:spacing w:line="360" w:lineRule="auto"/>
       </w:pPr>
       <w:r>
-        <w:t>5 Emoticons</w:t>
+        <w:t>6</w:t>
+      </w:r>
+      <w:r>
+        <w:t xml:space="preserve"> Emoticons</w:t>
       </w:r>
     </w:p>
     <w:p>
@@ -290,7 +294,12 @@
         <w:spacing w:line="360" w:lineRule="auto"/>
       </w:pPr>
       <w:r>
-        <w:t>6 Emoticons</w:t>
+        <w:t>7</w:t>
+      </w:r>
+      <w:bookmarkStart w:id="0" w:name="_GoBack"/>
+      <w:bookmarkEnd w:id="0"/>
+      <w:r>
+        <w:t xml:space="preserve"> Emoticons</w:t>
       </w:r>
     </w:p>
     <w:p>
@@ -1795,7 +1804,7 @@
 </file>
 
 <file path=word/endnotes.xml><?xml version="1.0" encoding="utf-8"?>
-<w:endnotes xmlns:wpc="http://schemas.microsoft.com/office/word/2010/wordprocessingCanvas" xmlns:mo="http://schemas.microsoft.com/office/mac/office/2008/main" xmlns:mc="http://schemas.openxmlformats.org/markup-compatibility/2006" xmlns:mv="urn:schemas-microsoft-com:mac:vml" xmlns:o="urn:schemas-microsoft-com:office:office" xmlns:r="http://schemas.openxmlformats.org/officeDocument/2006/relationships" xmlns:m="http://schemas.openxmlformats.org/officeDocument/2006/math" xmlns:v="urn:schemas-microsoft-com:vml" xmlns:wp14="http://schemas.microsoft.com/office/word/2010/wordprocessingDrawing" xmlns:wp="http://schemas.openxmlformats.org/drawingml/2006/wordprocessingDrawing" xmlns:w10="urn:schemas-microsoft-com:office:word" xmlns:w="http://schemas.openxmlformats.org/wordprocessingml/2006/main" xmlns:w14="http://schemas.microsoft.com/office/word/2010/wordml" xmlns:w15="http://schemas.microsoft.com/office/word/2012/wordml" xmlns:wpg="http://schemas.microsoft.com/office/word/2010/wordprocessingGroup" xmlns:wpi="http://schemas.microsoft.com/office/word/2010/wordprocessingInk" xmlns:wne="http://schemas.microsoft.com/office/word/2006/wordml" xmlns:wps="http://schemas.microsoft.com/office/word/2010/wordprocessingShape" mc:Ignorable="w14 w15 wp14">
+<w:endnotes xmlns:wpc="http://schemas.microsoft.com/office/word/2010/wordprocessingCanvas" xmlns:cx="http://schemas.microsoft.com/office/drawing/2014/chartex" xmlns:cx1="http://schemas.microsoft.com/office/drawing/2015/9/8/chartex" xmlns:mc="http://schemas.openxmlformats.org/markup-compatibility/2006" xmlns:o="urn:schemas-microsoft-com:office:office" xmlns:r="http://schemas.openxmlformats.org/officeDocument/2006/relationships" xmlns:m="http://schemas.openxmlformats.org/officeDocument/2006/math" xmlns:v="urn:schemas-microsoft-com:vml" xmlns:wp14="http://schemas.microsoft.com/office/word/2010/wordprocessingDrawing" xmlns:wp="http://schemas.openxmlformats.org/drawingml/2006/wordprocessingDrawing" xmlns:w10="urn:schemas-microsoft-com:office:word" xmlns:w="http://schemas.openxmlformats.org/wordprocessingml/2006/main" xmlns:w14="http://schemas.microsoft.com/office/word/2010/wordml" xmlns:w15="http://schemas.microsoft.com/office/word/2012/wordml" xmlns:w16se="http://schemas.microsoft.com/office/word/2015/wordml/symex" xmlns:wpg="http://schemas.microsoft.com/office/word/2010/wordprocessingGroup" xmlns:wpi="http://schemas.microsoft.com/office/word/2010/wordprocessingInk" xmlns:wne="http://schemas.microsoft.com/office/word/2006/wordml" xmlns:wps="http://schemas.microsoft.com/office/word/2010/wordprocessingShape" mc:Ignorable="w14 w15 w16se wp14">
   <w:endnote w:type="separator" w:id="-1">
     <w:p>
       <w:r>
@@ -1814,7 +1823,7 @@
 </file>
 
 <file path=word/footnotes.xml><?xml version="1.0" encoding="utf-8"?>
-<w:footnotes xmlns:wpc="http://schemas.microsoft.com/office/word/2010/wordprocessingCanvas" xmlns:mo="http://schemas.microsoft.com/office/mac/office/2008/main" xmlns:mc="http://schemas.openxmlformats.org/markup-compatibility/2006" xmlns:mv="urn:schemas-microsoft-com:mac:vml" xmlns:o="urn:schemas-microsoft-com:office:office" xmlns:r="http://schemas.openxmlformats.org/officeDocument/2006/relationships" xmlns:m="http://schemas.openxmlformats.org/officeDocument/2006/math" xmlns:v="urn:schemas-microsoft-com:vml" xmlns:wp14="http://schemas.microsoft.com/office/word/2010/wordprocessingDrawing" xmlns:wp="http://schemas.openxmlformats.org/drawingml/2006/wordprocessingDrawing" xmlns:w10="urn:schemas-microsoft-com:office:word" xmlns:w="http://schemas.openxmlformats.org/wordprocessingml/2006/main" xmlns:w14="http://schemas.microsoft.com/office/word/2010/wordml" xmlns:w15="http://schemas.microsoft.com/office/word/2012/wordml" xmlns:wpg="http://schemas.microsoft.com/office/word/2010/wordprocessingGroup" xmlns:wpi="http://schemas.microsoft.com/office/word/2010/wordprocessingInk" xmlns:wne="http://schemas.microsoft.com/office/word/2006/wordml" xmlns:wps="http://schemas.microsoft.com/office/word/2010/wordprocessingShape" mc:Ignorable="w14 w15 wp14">
+<w:footnotes xmlns:wpc="http://schemas.microsoft.com/office/word/2010/wordprocessingCanvas" xmlns:cx="http://schemas.microsoft.com/office/drawing/2014/chartex" xmlns:cx1="http://schemas.microsoft.com/office/drawing/2015/9/8/chartex" xmlns:mc="http://schemas.openxmlformats.org/markup-compatibility/2006" xmlns:o="urn:schemas-microsoft-com:office:office" xmlns:r="http://schemas.openxmlformats.org/officeDocument/2006/relationships" xmlns:m="http://schemas.openxmlformats.org/officeDocument/2006/math" xmlns:v="urn:schemas-microsoft-com:vml" xmlns:wp14="http://schemas.microsoft.com/office/word/2010/wordprocessingDrawing" xmlns:wp="http://schemas.openxmlformats.org/drawingml/2006/wordprocessingDrawing" xmlns:w10="urn:schemas-microsoft-com:office:word" xmlns:w="http://schemas.openxmlformats.org/wordprocessingml/2006/main" xmlns:w14="http://schemas.microsoft.com/office/word/2010/wordml" xmlns:w15="http://schemas.microsoft.com/office/word/2012/wordml" xmlns:w16se="http://schemas.microsoft.com/office/word/2015/wordml/symex" xmlns:wpg="http://schemas.microsoft.com/office/word/2010/wordprocessingGroup" xmlns:wpi="http://schemas.microsoft.com/office/word/2010/wordprocessingInk" xmlns:wne="http://schemas.microsoft.com/office/word/2006/wordml" xmlns:wps="http://schemas.microsoft.com/office/word/2010/wordprocessingShape" mc:Ignorable="w14 w15 w16se wp14">
   <w:footnote w:type="separator" w:id="-1">
     <w:p>
       <w:r>
@@ -1833,7 +1842,7 @@
 </file>
 
 <file path=word/header1.xml><?xml version="1.0" encoding="utf-8"?>
-<w:hdr xmlns:wpc="http://schemas.microsoft.com/office/word/2010/wordprocessingCanvas" xmlns:mo="http://schemas.microsoft.com/office/mac/office/2008/main" xmlns:mc="http://schemas.openxmlformats.org/markup-compatibility/2006" xmlns:mv="urn:schemas-microsoft-com:mac:vml" xmlns:o="urn:schemas-microsoft-com:office:office" xmlns:r="http://schemas.openxmlformats.org/officeDocument/2006/relationships" xmlns:m="http://schemas.openxmlformats.org/officeDocument/2006/math" xmlns:v="urn:schemas-microsoft-com:vml" xmlns:wp14="http://schemas.microsoft.com/office/word/2010/wordprocessingDrawing" xmlns:wp="http://schemas.openxmlformats.org/drawingml/2006/wordprocessingDrawing" xmlns:w10="urn:schemas-microsoft-com:office:word" xmlns:w="http://schemas.openxmlformats.org/wordprocessingml/2006/main" xmlns:w14="http://schemas.microsoft.com/office/word/2010/wordml" xmlns:w15="http://schemas.microsoft.com/office/word/2012/wordml" xmlns:wpg="http://schemas.microsoft.com/office/word/2010/wordprocessingGroup" xmlns:wpi="http://schemas.microsoft.com/office/word/2010/wordprocessingInk" xmlns:wne="http://schemas.microsoft.com/office/word/2006/wordml" xmlns:wps="http://schemas.microsoft.com/office/word/2010/wordprocessingShape" mc:Ignorable="w14 w15 wp14">
+<w:hdr xmlns:wpc="http://schemas.microsoft.com/office/word/2010/wordprocessingCanvas" xmlns:cx="http://schemas.microsoft.com/office/drawing/2014/chartex" xmlns:cx1="http://schemas.microsoft.com/office/drawing/2015/9/8/chartex" xmlns:mc="http://schemas.openxmlformats.org/markup-compatibility/2006" xmlns:o="urn:schemas-microsoft-com:office:office" xmlns:r="http://schemas.openxmlformats.org/officeDocument/2006/relationships" xmlns:m="http://schemas.openxmlformats.org/officeDocument/2006/math" xmlns:v="urn:schemas-microsoft-com:vml" xmlns:wp14="http://schemas.microsoft.com/office/word/2010/wordprocessingDrawing" xmlns:wp="http://schemas.openxmlformats.org/drawingml/2006/wordprocessingDrawing" xmlns:w10="urn:schemas-microsoft-com:office:word" xmlns:w="http://schemas.openxmlformats.org/wordprocessingml/2006/main" xmlns:w14="http://schemas.microsoft.com/office/word/2010/wordml" xmlns:w15="http://schemas.microsoft.com/office/word/2012/wordml" xmlns:w16se="http://schemas.microsoft.com/office/word/2015/wordml/symex" xmlns:wpg="http://schemas.microsoft.com/office/word/2010/wordprocessingGroup" xmlns:wpi="http://schemas.microsoft.com/office/word/2010/wordprocessingInk" xmlns:wne="http://schemas.microsoft.com/office/word/2006/wordml" xmlns:wps="http://schemas.microsoft.com/office/word/2010/wordprocessingShape" mc:Ignorable="w14 w15 w16se wp14">
   <w:p>
     <w:pPr>
       <w:pStyle w:val="Header"/>
@@ -1851,7 +1860,7 @@
       <w:rPr>
         <w:noProof/>
       </w:rPr>
-      <w:t>Tuesday, March 1, 2016</w:t>
+      <w:t>Tuesday, March 22, 2016</w:t>
     </w:r>
     <w:r>
       <w:fldChar w:fldCharType="end"/>
@@ -1861,8 +1870,8 @@
 </file>
 
 <file path=word/numbering.xml><?xml version="1.0" encoding="utf-8"?>
-<w:numbering xmlns:wpc="http://schemas.microsoft.com/office/word/2010/wordprocessingCanvas" xmlns:mo="http://schemas.microsoft.com/office/mac/office/2008/main" xmlns:mc="http://schemas.openxmlformats.org/markup-compatibility/2006" xmlns:mv="urn:schemas-microsoft-com:mac:vml" xmlns:o="urn:schemas-microsoft-com:office:office" xmlns:r="http://schemas.openxmlformats.org/officeDocument/2006/relationships" xmlns:m="http://schemas.openxmlformats.org/officeDocument/2006/math" xmlns:v="urn:schemas-microsoft-com:vml" xmlns:wp14="http://schemas.microsoft.com/office/word/2010/wordprocessingDrawing" xmlns:wp="http://schemas.openxmlformats.org/drawingml/2006/wordprocessingDrawing" xmlns:w10="urn:schemas-microsoft-com:office:word" xmlns:w="http://schemas.openxmlformats.org/wordprocessingml/2006/main" xmlns:w14="http://schemas.microsoft.com/office/word/2010/wordml" xmlns:w15="http://schemas.microsoft.com/office/word/2012/wordml" xmlns:wpg="http://schemas.microsoft.com/office/word/2010/wordprocessingGroup" xmlns:wpi="http://schemas.microsoft.com/office/word/2010/wordprocessingInk" xmlns:wne="http://schemas.microsoft.com/office/word/2006/wordml" xmlns:wps="http://schemas.microsoft.com/office/word/2010/wordprocessingShape" mc:Ignorable="w14 w15 wp14">
-  <w:abstractNum w:abstractNumId="0">
+<w:numbering xmlns:wpc="http://schemas.microsoft.com/office/word/2010/wordprocessingCanvas" xmlns:cx="http://schemas.microsoft.com/office/drawing/2014/chartex" xmlns:cx1="http://schemas.microsoft.com/office/drawing/2015/9/8/chartex" xmlns:mc="http://schemas.openxmlformats.org/markup-compatibility/2006" xmlns:o="urn:schemas-microsoft-com:office:office" xmlns:r="http://schemas.openxmlformats.org/officeDocument/2006/relationships" xmlns:m="http://schemas.openxmlformats.org/officeDocument/2006/math" xmlns:v="urn:schemas-microsoft-com:vml" xmlns:wp14="http://schemas.microsoft.com/office/word/2010/wordprocessingDrawing" xmlns:wp="http://schemas.openxmlformats.org/drawingml/2006/wordprocessingDrawing" xmlns:w10="urn:schemas-microsoft-com:office:word" xmlns:w="http://schemas.openxmlformats.org/wordprocessingml/2006/main" xmlns:w14="http://schemas.microsoft.com/office/word/2010/wordml" xmlns:w15="http://schemas.microsoft.com/office/word/2012/wordml" xmlns:w16se="http://schemas.microsoft.com/office/word/2015/wordml/symex" xmlns:wpg="http://schemas.microsoft.com/office/word/2010/wordprocessingGroup" xmlns:wpi="http://schemas.microsoft.com/office/word/2010/wordprocessingInk" xmlns:wne="http://schemas.microsoft.com/office/word/2006/wordml" xmlns:wps="http://schemas.microsoft.com/office/word/2010/wordprocessingShape" mc:Ignorable="w14 w15 w16se wp14">
+  <w:abstractNum w:abstractNumId="0" w15:restartNumberingAfterBreak="0">
     <w:nsid w:val="243F4183"/>
     <w:multiLevelType w:val="hybridMultilevel"/>
     <w:tmpl w:val="F30A794C"/>
@@ -1975,7 +1984,7 @@
       </w:rPr>
     </w:lvl>
   </w:abstractNum>
-  <w:abstractNum w:abstractNumId="1">
+  <w:abstractNum w:abstractNumId="1" w15:restartNumberingAfterBreak="0">
     <w:nsid w:val="24CD04FC"/>
     <w:multiLevelType w:val="multilevel"/>
     <w:tmpl w:val="EB12913A"/>
@@ -2124,7 +2133,7 @@
       </w:rPr>
     </w:lvl>
   </w:abstractNum>
-  <w:abstractNum w:abstractNumId="2">
+  <w:abstractNum w:abstractNumId="2" w15:restartNumberingAfterBreak="0">
     <w:nsid w:val="38456225"/>
     <w:multiLevelType w:val="multilevel"/>
     <w:tmpl w:val="04AA617E"/>
@@ -2273,7 +2282,7 @@
       </w:rPr>
     </w:lvl>
   </w:abstractNum>
-  <w:abstractNum w:abstractNumId="3">
+  <w:abstractNum w:abstractNumId="3" w15:restartNumberingAfterBreak="0">
     <w:nsid w:val="4A4D264A"/>
     <w:multiLevelType w:val="multilevel"/>
     <w:tmpl w:val="3E30417E"/>
@@ -2422,7 +2431,7 @@
       </w:rPr>
     </w:lvl>
   </w:abstractNum>
-  <w:abstractNum w:abstractNumId="4">
+  <w:abstractNum w:abstractNumId="4" w15:restartNumberingAfterBreak="0">
     <w:nsid w:val="4EE31F8D"/>
     <w:multiLevelType w:val="multilevel"/>
     <w:tmpl w:val="3244D4FC"/>
@@ -2571,7 +2580,7 @@
       </w:rPr>
     </w:lvl>
   </w:abstractNum>
-  <w:abstractNum w:abstractNumId="5">
+  <w:abstractNum w:abstractNumId="5" w15:restartNumberingAfterBreak="0">
     <w:nsid w:val="52512B5D"/>
     <w:multiLevelType w:val="multilevel"/>
     <w:tmpl w:val="96782276"/>
@@ -2720,7 +2729,7 @@
       </w:rPr>
     </w:lvl>
   </w:abstractNum>
-  <w:abstractNum w:abstractNumId="6">
+  <w:abstractNum w:abstractNumId="6" w15:restartNumberingAfterBreak="0">
     <w:nsid w:val="76667F47"/>
     <w:multiLevelType w:val="multilevel"/>
     <w:tmpl w:val="1D6E4544"/>
@@ -2894,7 +2903,7 @@
 </file>
 
 <file path=word/styles.xml><?xml version="1.0" encoding="utf-8"?>
-<w:styles xmlns:mc="http://schemas.openxmlformats.org/markup-compatibility/2006" xmlns:r="http://schemas.openxmlformats.org/officeDocument/2006/relationships" xmlns:w="http://schemas.openxmlformats.org/wordprocessingml/2006/main" xmlns:w14="http://schemas.microsoft.com/office/word/2010/wordml" xmlns:w15="http://schemas.microsoft.com/office/word/2012/wordml" mc:Ignorable="w14 w15">
+<w:styles xmlns:mc="http://schemas.openxmlformats.org/markup-compatibility/2006" xmlns:r="http://schemas.openxmlformats.org/officeDocument/2006/relationships" xmlns:w="http://schemas.openxmlformats.org/wordprocessingml/2006/main" xmlns:w14="http://schemas.microsoft.com/office/word/2010/wordml" xmlns:w15="http://schemas.microsoft.com/office/word/2012/wordml" xmlns:w16se="http://schemas.microsoft.com/office/word/2015/wordml/symex" mc:Ignorable="w14 w15 w16se">
   <w:docDefaults>
     <w:rPrDefault>
       <w:rPr>
@@ -2906,7 +2915,7 @@
     </w:rPrDefault>
     <w:pPrDefault/>
   </w:docDefaults>
-  <w:latentStyles w:defLockedState="0" w:defUIPriority="99" w:defSemiHidden="0" w:defUnhideWhenUsed="0" w:defQFormat="0" w:count="380">
+  <w:latentStyles w:defLockedState="0" w:defUIPriority="99" w:defSemiHidden="0" w:defUnhideWhenUsed="0" w:defQFormat="0" w:count="371">
     <w:lsdException w:name="Normal" w:uiPriority="0" w:qFormat="1"/>
     <w:lsdException w:name="heading 1" w:uiPriority="9" w:qFormat="1"/>
     <w:lsdException w:name="heading 2" w:semiHidden="1" w:uiPriority="9" w:unhideWhenUsed="1" w:qFormat="1"/>
@@ -3063,15 +3072,6 @@
     <w:lsdException w:name="Balloon Text" w:semiHidden="1" w:unhideWhenUsed="1"/>
     <w:lsdException w:name="Table Grid" w:uiPriority="39"/>
     <w:lsdException w:name="Table Theme" w:semiHidden="1" w:unhideWhenUsed="1"/>
-    <w:lsdException w:name="Note Level 1" w:semiHidden="1" w:unhideWhenUsed="1"/>
-    <w:lsdException w:name="Note Level 2" w:semiHidden="1" w:unhideWhenUsed="1"/>
-    <w:lsdException w:name="Note Level 3" w:semiHidden="1" w:unhideWhenUsed="1"/>
-    <w:lsdException w:name="Note Level 4" w:semiHidden="1" w:unhideWhenUsed="1"/>
-    <w:lsdException w:name="Note Level 5" w:semiHidden="1" w:unhideWhenUsed="1"/>
-    <w:lsdException w:name="Note Level 6" w:semiHidden="1" w:unhideWhenUsed="1"/>
-    <w:lsdException w:name="Note Level 7" w:semiHidden="1" w:unhideWhenUsed="1"/>
-    <w:lsdException w:name="Note Level 8" w:semiHidden="1" w:unhideWhenUsed="1"/>
-    <w:lsdException w:name="Note Level 9" w:semiHidden="1" w:unhideWhenUsed="1"/>
     <w:lsdException w:name="Placeholder Text" w:semiHidden="1"/>
     <w:lsdException w:name="No Spacing" w:uiPriority="1" w:qFormat="1"/>
     <w:lsdException w:name="Light Shading" w:uiPriority="60"/>
@@ -3380,7 +3380,6 @@
     <w:uiPriority w:val="39"/>
     <w:rsid w:val="0060104D"/>
     <w:tblPr>
-      <w:tblInd w:w="0" w:type="dxa"/>
       <w:tblBorders>
         <w:top w:val="single" w:sz="4" w:space="0" w:color="auto"/>
         <w:left w:val="single" w:sz="4" w:space="0" w:color="auto"/>
@@ -3389,12 +3388,6 @@
         <w:insideH w:val="single" w:sz="4" w:space="0" w:color="auto"/>
         <w:insideV w:val="single" w:sz="4" w:space="0" w:color="auto"/>
       </w:tblBorders>
-      <w:tblCellMar>
-        <w:top w:w="0" w:type="dxa"/>
-        <w:left w:w="108" w:type="dxa"/>
-        <w:bottom w:w="0" w:type="dxa"/>
-        <w:right w:w="108" w:type="dxa"/>
-      </w:tblCellMar>
     </w:tblPr>
   </w:style>
   <w:style w:type="paragraph" w:styleId="Header">

</xml_diff>